<commit_message>
Modificación a Título de imagen
Se modificó el título de la primera imagen del documento.
</commit_message>
<xml_diff>
--- a/017 Modelo Operacion Postprod/E1-DIS-017 Documento de Arquitectura del Repositorio Institucional v 0.10.docx
+++ b/017 Modelo Operacion Postprod/E1-DIS-017 Documento de Arquitectura del Repositorio Institucional v 0.10.docx
@@ -398,7 +398,6 @@
                               </w:rPr>
                               <w:t>/</w:t>
                             </w:r>
-                            <w:proofErr w:type="spellStart"/>
                             <w:r>
                               <w:rPr>
                                 <w:rFonts w:ascii="Arial" w:hAnsi="Arial" w:cs="Arial"/>
@@ -408,7 +407,6 @@
                               </w:rPr>
                               <w:t>sep</w:t>
                             </w:r>
-                            <w:proofErr w:type="spellEnd"/>
                             <w:r>
                               <w:rPr>
                                 <w:rFonts w:ascii="Arial" w:hAnsi="Arial" w:cs="Arial"/>
@@ -608,7 +606,7 @@
               </wp:anchor>
             </w:drawing>
           </mc:Choice>
-          <mc:Fallback xmlns:cx="http://schemas.microsoft.com/office/drawing/2014/chartex" xmlns:cx1="http://schemas.microsoft.com/office/drawing/2015/9/8/chartex" xmlns:cx2="http://schemas.microsoft.com/office/drawing/2015/10/21/chartex" xmlns:cx3="http://schemas.microsoft.com/office/drawing/2016/5/9/chartex" xmlns:cx4="http://schemas.microsoft.com/office/drawing/2016/5/10/chartex" xmlns:cx5="http://schemas.microsoft.com/office/drawing/2016/5/11/chartex" xmlns:cx6="http://schemas.microsoft.com/office/drawing/2016/5/12/chartex" xmlns:cx7="http://schemas.microsoft.com/office/drawing/2016/5/13/chartex" xmlns:cx8="http://schemas.microsoft.com/office/drawing/2016/5/14/chartex" xmlns:aink="http://schemas.microsoft.com/office/drawing/2016/ink" xmlns:am3d="http://schemas.microsoft.com/office/drawing/2017/model3d" xmlns:w16cid="http://schemas.microsoft.com/office/word/2016/wordml/cid" xmlns:w16se="http://schemas.microsoft.com/office/word/2015/wordml/symex">
+          <mc:Fallback xmlns:w16se="http://schemas.microsoft.com/office/word/2015/wordml/symex" xmlns:w16cid="http://schemas.microsoft.com/office/word/2016/wordml/cid" xmlns:am3d="http://schemas.microsoft.com/office/drawing/2017/model3d" xmlns:aink="http://schemas.microsoft.com/office/drawing/2016/ink" xmlns:cx8="http://schemas.microsoft.com/office/drawing/2016/5/14/chartex" xmlns:cx7="http://schemas.microsoft.com/office/drawing/2016/5/13/chartex" xmlns:cx6="http://schemas.microsoft.com/office/drawing/2016/5/12/chartex" xmlns:cx5="http://schemas.microsoft.com/office/drawing/2016/5/11/chartex" xmlns:cx4="http://schemas.microsoft.com/office/drawing/2016/5/10/chartex" xmlns:cx3="http://schemas.microsoft.com/office/drawing/2016/5/9/chartex" xmlns:cx2="http://schemas.microsoft.com/office/drawing/2015/10/21/chartex" xmlns:cx1="http://schemas.microsoft.com/office/drawing/2015/9/8/chartex" xmlns:cx="http://schemas.microsoft.com/office/drawing/2014/chartex">
             <w:pict>
               <v:line w14:anchorId="139BCE12" id="Conector recto 2" o:spid="_x0000_s1026" style="position:absolute;flip:y;z-index:251660288;visibility:visible;mso-wrap-style:square;mso-width-percent:0;mso-height-percent:0;mso-wrap-distance-left:9pt;mso-wrap-distance-top:0;mso-wrap-distance-right:9pt;mso-wrap-distance-bottom:0;mso-position-horizontal:absolute;mso-position-horizontal-relative:text;mso-position-vertical:absolute;mso-position-vertical-relative:text;mso-width-percent:0;mso-height-percent:0;mso-width-relative:margin;mso-height-relative:margin" from="124.2pt,258.4pt" to="508.95pt,258.4pt" o:gfxdata="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" strokecolor="#5b9bd5 [3204]" strokeweight="1.5pt">
                 <v:stroke joinstyle="miter"/>
@@ -919,8 +917,6 @@
               <w:fldChar w:fldCharType="end"/>
             </w:r>
           </w:hyperlink>
-          <w:bookmarkStart w:id="1" w:name="_GoBack"/>
-          <w:bookmarkEnd w:id="1"/>
         </w:p>
         <w:p>
           <w:pPr>
@@ -1956,14 +1952,14 @@
       <w:pPr>
         <w:pStyle w:val="E1"/>
       </w:pPr>
-      <w:bookmarkStart w:id="2" w:name="_Toc511305006"/>
-      <w:bookmarkStart w:id="3" w:name="_Toc524360639"/>
+      <w:bookmarkStart w:id="1" w:name="_Toc511305006"/>
+      <w:bookmarkStart w:id="2" w:name="_Toc524360639"/>
       <w:r>
         <w:lastRenderedPageBreak/>
         <w:t>Objetivo</w:t>
       </w:r>
+      <w:bookmarkEnd w:id="1"/>
       <w:bookmarkEnd w:id="2"/>
-      <w:bookmarkEnd w:id="3"/>
     </w:p>
     <w:p>
       <w:pPr>
@@ -2127,13 +2123,13 @@
       <w:pPr>
         <w:pStyle w:val="E1"/>
       </w:pPr>
-      <w:bookmarkStart w:id="4" w:name="_Toc511305007"/>
-      <w:bookmarkStart w:id="5" w:name="_Toc524360640"/>
+      <w:bookmarkStart w:id="3" w:name="_Toc511305007"/>
+      <w:bookmarkStart w:id="4" w:name="_Toc524360640"/>
       <w:r>
         <w:t>Introducción</w:t>
       </w:r>
+      <w:bookmarkEnd w:id="3"/>
       <w:bookmarkEnd w:id="4"/>
-      <w:bookmarkEnd w:id="5"/>
     </w:p>
     <w:p>
       <w:pPr>
@@ -2585,7 +2581,15 @@
         <w:t xml:space="preserve"> </w:t>
       </w:r>
       <w:r>
+        <w:t xml:space="preserve">Diagrama de </w:t>
+      </w:r>
+      <w:bookmarkStart w:id="5" w:name="_GoBack"/>
+      <w:bookmarkEnd w:id="5"/>
+      <w:r>
         <w:t>Introducción</w:t>
+      </w:r>
+      <w:r>
+        <w:t xml:space="preserve"> </w:t>
       </w:r>
     </w:p>
     <w:p>
@@ -3687,7 +3691,6 @@
               </w:rPr>
               <w:t xml:space="preserve"> son las siglas de </w:t>
             </w:r>
-            <w:proofErr w:type="spellStart"/>
             <w:r>
               <w:rPr>
                 <w:rFonts w:ascii="Arial" w:hAnsi="Arial" w:cs="Arial"/>
@@ -3696,9 +3699,17 @@
                 <w:szCs w:val="18"/>
                 <w:lang w:val="es-ES_tradnl"/>
               </w:rPr>
-              <w:t>Lightweight</w:t>
-            </w:r>
-            <w:proofErr w:type="spellEnd"/>
+              <w:t>Lightweight Directory</w:t>
+            </w:r>
+            <w:r>
+              <w:rPr>
+                <w:rFonts w:ascii="Arial" w:hAnsi="Arial" w:cs="Arial"/>
+                <w:sz w:val="18"/>
+                <w:szCs w:val="18"/>
+                <w:lang w:val="es-ES_tradnl"/>
+              </w:rPr>
+              <w:t xml:space="preserve"> </w:t>
+            </w:r>
             <w:r>
               <w:rPr>
                 <w:rFonts w:ascii="Arial" w:hAnsi="Arial" w:cs="Arial"/>
@@ -3707,60 +3718,7 @@
                 <w:szCs w:val="18"/>
                 <w:lang w:val="es-ES_tradnl"/>
               </w:rPr>
-              <w:t xml:space="preserve"> </w:t>
-            </w:r>
-            <w:proofErr w:type="spellStart"/>
-            <w:r>
-              <w:rPr>
-                <w:rFonts w:ascii="Arial" w:hAnsi="Arial" w:cs="Arial"/>
-                <w:i/>
-                <w:sz w:val="18"/>
-                <w:szCs w:val="18"/>
-                <w:lang w:val="es-ES_tradnl"/>
-              </w:rPr>
-              <w:t>Directory</w:t>
-            </w:r>
-            <w:proofErr w:type="spellEnd"/>
-            <w:r>
-              <w:rPr>
-                <w:rFonts w:ascii="Arial" w:hAnsi="Arial" w:cs="Arial"/>
-                <w:sz w:val="18"/>
-                <w:szCs w:val="18"/>
-                <w:lang w:val="es-ES_tradnl"/>
-              </w:rPr>
-              <w:t xml:space="preserve"> </w:t>
-            </w:r>
-            <w:r>
-              <w:rPr>
-                <w:rFonts w:ascii="Arial" w:hAnsi="Arial" w:cs="Arial"/>
-                <w:i/>
-                <w:sz w:val="18"/>
-                <w:szCs w:val="18"/>
-                <w:lang w:val="es-ES_tradnl"/>
-              </w:rPr>
-              <w:t xml:space="preserve">Access </w:t>
-            </w:r>
-            <w:proofErr w:type="spellStart"/>
-            <w:r>
-              <w:rPr>
-                <w:rFonts w:ascii="Arial" w:hAnsi="Arial" w:cs="Arial"/>
-                <w:i/>
-                <w:sz w:val="18"/>
-                <w:szCs w:val="18"/>
-                <w:lang w:val="es-ES_tradnl"/>
-              </w:rPr>
-              <w:t>Protocol</w:t>
-            </w:r>
-            <w:proofErr w:type="spellEnd"/>
-            <w:r>
-              <w:rPr>
-                <w:rFonts w:ascii="Arial" w:hAnsi="Arial" w:cs="Arial"/>
-                <w:i/>
-                <w:sz w:val="18"/>
-                <w:szCs w:val="18"/>
-                <w:lang w:val="es-ES_tradnl"/>
-              </w:rPr>
-              <w:t xml:space="preserve"> </w:t>
+              <w:t xml:space="preserve">Access Protocol </w:t>
             </w:r>
             <w:r>
               <w:rPr>
@@ -5179,19 +5137,8 @@
           <w:szCs w:val="23"/>
           <w:shd w:val="clear" w:color="auto" w:fill="FFFFFF"/>
         </w:rPr>
-        <w:t xml:space="preserve">Active </w:t>
-      </w:r>
-      <w:proofErr w:type="spellStart"/>
-      <w:r>
-        <w:rPr>
-          <w:rFonts w:ascii="Arial" w:hAnsi="Arial" w:cs="Arial"/>
-          <w:i/>
-          <w:szCs w:val="23"/>
-          <w:shd w:val="clear" w:color="auto" w:fill="FFFFFF"/>
-        </w:rPr>
-        <w:t>Directory</w:t>
-      </w:r>
-      <w:proofErr w:type="spellEnd"/>
+        <w:t>Active Directory</w:t>
+      </w:r>
       <w:r>
         <w:rPr>
           <w:rFonts w:ascii="Arial" w:hAnsi="Arial" w:cs="Arial"/>
@@ -5306,24 +5253,14 @@
       <w:r>
         <w:t xml:space="preserve">Ilustración </w:t>
       </w:r>
-      <w:r>
-        <w:fldChar w:fldCharType="begin"/>
-      </w:r>
-      <w:r>
-        <w:instrText xml:space="preserve"> SEQ Ilustración \* ARABIC </w:instrText>
-      </w:r>
-      <w:r>
-        <w:fldChar w:fldCharType="separate"/>
-      </w:r>
-      <w:r>
-        <w:rPr>
-          <w:noProof/>
-        </w:rPr>
-        <w:t>2</w:t>
-      </w:r>
-      <w:r>
-        <w:fldChar w:fldCharType="end"/>
-      </w:r>
+      <w:fldSimple w:instr=" SEQ Ilustración \* ARABIC ">
+        <w:r>
+          <w:rPr>
+            <w:noProof/>
+          </w:rPr>
+          <w:t>2</w:t>
+        </w:r>
+      </w:fldSimple>
       <w:r>
         <w:t xml:space="preserve"> Servidores</w:t>
       </w:r>
@@ -5771,24 +5708,14 @@
       <w:r>
         <w:t xml:space="preserve">Ilustración </w:t>
       </w:r>
-      <w:r>
-        <w:fldChar w:fldCharType="begin"/>
-      </w:r>
-      <w:r>
-        <w:instrText xml:space="preserve"> SEQ Ilustración \* ARABIC </w:instrText>
-      </w:r>
-      <w:r>
-        <w:fldChar w:fldCharType="separate"/>
-      </w:r>
-      <w:r>
-        <w:rPr>
-          <w:noProof/>
-        </w:rPr>
-        <w:t>3</w:t>
-      </w:r>
-      <w:r>
-        <w:fldChar w:fldCharType="end"/>
-      </w:r>
+      <w:fldSimple w:instr=" SEQ Ilustración \* ARABIC ">
+        <w:r>
+          <w:rPr>
+            <w:noProof/>
+          </w:rPr>
+          <w:t>3</w:t>
+        </w:r>
+      </w:fldSimple>
       <w:r>
         <w:t xml:space="preserve"> Flujo Principal SVN</w:t>
       </w:r>
@@ -5856,18 +5783,8 @@
           <w:i/>
           <w:szCs w:val="24"/>
         </w:rPr>
-        <w:t xml:space="preserve">Active </w:t>
-      </w:r>
-      <w:proofErr w:type="spellStart"/>
-      <w:r>
-        <w:rPr>
-          <w:rFonts w:ascii="Arial" w:hAnsi="Arial" w:cs="Arial"/>
-          <w:i/>
-          <w:szCs w:val="24"/>
-        </w:rPr>
-        <w:t>Directory</w:t>
-      </w:r>
-      <w:proofErr w:type="spellEnd"/>
+        <w:t>Active Directory</w:t>
+      </w:r>
       <w:r>
         <w:rPr>
           <w:rFonts w:ascii="Arial" w:hAnsi="Arial" w:cs="Arial"/>
@@ -5966,18 +5883,8 @@
           <w:i/>
           <w:szCs w:val="24"/>
         </w:rPr>
-        <w:t xml:space="preserve">Active </w:t>
-      </w:r>
-      <w:proofErr w:type="spellStart"/>
-      <w:r>
-        <w:rPr>
-          <w:rFonts w:ascii="Arial" w:hAnsi="Arial" w:cs="Arial"/>
-          <w:i/>
-          <w:szCs w:val="24"/>
-        </w:rPr>
-        <w:t>Directory</w:t>
-      </w:r>
-      <w:proofErr w:type="spellEnd"/>
+        <w:t>Active Directory</w:t>
+      </w:r>
       <w:r>
         <w:rPr>
           <w:rFonts w:ascii="Arial" w:hAnsi="Arial" w:cs="Arial"/>
@@ -6252,18 +6159,8 @@
           <w:i/>
           <w:szCs w:val="24"/>
         </w:rPr>
-        <w:t xml:space="preserve">Active </w:t>
-      </w:r>
-      <w:proofErr w:type="spellStart"/>
-      <w:r>
-        <w:rPr>
-          <w:rFonts w:ascii="Arial" w:hAnsi="Arial" w:cs="Arial"/>
-          <w:i/>
-          <w:szCs w:val="24"/>
-        </w:rPr>
-        <w:t>Directory</w:t>
-      </w:r>
-      <w:proofErr w:type="spellEnd"/>
+        <w:t>Active Directory</w:t>
+      </w:r>
       <w:r>
         <w:rPr>
           <w:rFonts w:ascii="Arial" w:hAnsi="Arial" w:cs="Arial"/>
@@ -6404,24 +6301,14 @@
       <w:r>
         <w:t xml:space="preserve">Ilustración </w:t>
       </w:r>
-      <w:r>
-        <w:fldChar w:fldCharType="begin"/>
-      </w:r>
-      <w:r>
-        <w:instrText xml:space="preserve"> SEQ Ilustración \* ARABIC </w:instrText>
-      </w:r>
-      <w:r>
-        <w:fldChar w:fldCharType="separate"/>
-      </w:r>
-      <w:r>
-        <w:rPr>
-          <w:noProof/>
-        </w:rPr>
-        <w:t>4</w:t>
-      </w:r>
-      <w:r>
-        <w:fldChar w:fldCharType="end"/>
-      </w:r>
+      <w:fldSimple w:instr=" SEQ Ilustración \* ARABIC ">
+        <w:r>
+          <w:rPr>
+            <w:noProof/>
+          </w:rPr>
+          <w:t>4</w:t>
+        </w:r>
+      </w:fldSimple>
       <w:r>
         <w:t xml:space="preserve"> Contexto General</w:t>
       </w:r>
@@ -6448,8 +6335,8 @@
           <w:szCs w:val="24"/>
         </w:rPr>
       </w:pPr>
-      <w:bookmarkStart w:id="14" w:name="_Toc511305017"/>
-      <w:bookmarkStart w:id="15" w:name="_Toc524360647"/>
+      <w:bookmarkStart w:id="14" w:name="_Toc524360647"/>
+      <w:bookmarkStart w:id="15" w:name="_Toc511305017"/>
       <w:r>
         <w:rPr>
           <w:sz w:val="24"/>
@@ -6457,7 +6344,7 @@
         </w:rPr>
         <w:t>Requerimientos específicos de arquitectura</w:t>
       </w:r>
-      <w:bookmarkEnd w:id="15"/>
+      <w:bookmarkEnd w:id="14"/>
     </w:p>
     <w:p>
       <w:pPr>
@@ -6832,17 +6719,8 @@
           <w:rFonts w:ascii="Arial" w:eastAsia="Times New Roman" w:hAnsi="Arial" w:cs="Arial"/>
           <w:lang w:eastAsia="es-MX"/>
         </w:rPr>
-        <w:t xml:space="preserve">Procesador </w:t>
-      </w:r>
-      <w:proofErr w:type="spellStart"/>
-      <w:r>
-        <w:rPr>
-          <w:rFonts w:ascii="Arial" w:eastAsia="Times New Roman" w:hAnsi="Arial" w:cs="Arial"/>
-          <w:lang w:eastAsia="es-MX"/>
-        </w:rPr>
-        <w:t>Xeon</w:t>
-      </w:r>
-      <w:proofErr w:type="spellEnd"/>
+        <w:t>Procesador Xeon</w:t>
+      </w:r>
     </w:p>
     <w:p>
       <w:pPr>
@@ -6999,7 +6877,7 @@
       </w:r>
       <w:bookmarkEnd w:id="16"/>
     </w:p>
-    <w:bookmarkEnd w:id="14"/>
+    <w:bookmarkEnd w:id="15"/>
     <w:p>
       <w:pPr>
         <w:pStyle w:val="Sinespaciado"/>
@@ -7603,7 +7481,6 @@
               </w:rPr>
               <w:t>S</w:t>
             </w:r>
-            <w:proofErr w:type="spellStart"/>
             <w:r>
               <w:rPr>
                 <w:rFonts w:ascii="Arial" w:hAnsi="Arial" w:cs="Arial"/>
@@ -7611,17 +7488,7 @@
                 <w:szCs w:val="18"/>
                 <w:lang w:val="es-ES_tradnl"/>
               </w:rPr>
-              <w:t>e</w:t>
-            </w:r>
-            <w:proofErr w:type="spellEnd"/>
-            <w:r>
-              <w:rPr>
-                <w:rFonts w:ascii="Arial" w:hAnsi="Arial" w:cs="Arial"/>
-                <w:sz w:val="18"/>
-                <w:szCs w:val="18"/>
-                <w:lang w:val="es-ES_tradnl"/>
-              </w:rPr>
-              <w:t xml:space="preserve"> utiliza para conectar una o más </w:t>
+              <w:t xml:space="preserve">e utiliza para conectar una o más </w:t>
             </w:r>
             <w:r>
               <w:rPr>
@@ -7756,18 +7623,8 @@
           <w:i/>
           <w:lang w:val="es-ES"/>
         </w:rPr>
-        <w:t xml:space="preserve">Active </w:t>
-      </w:r>
-      <w:proofErr w:type="spellStart"/>
-      <w:r>
-        <w:rPr>
-          <w:rFonts w:ascii="Arial" w:hAnsi="Arial" w:cs="Arial"/>
-          <w:i/>
-          <w:lang w:val="es-ES"/>
-        </w:rPr>
-        <w:t>Directory</w:t>
-      </w:r>
-      <w:proofErr w:type="spellEnd"/>
+        <w:t>Active Directory</w:t>
+      </w:r>
       <w:r>
         <w:rPr>
           <w:rFonts w:ascii="Arial" w:hAnsi="Arial" w:cs="Arial"/>
@@ -7882,18 +7739,8 @@
           <w:i/>
           <w:lang w:val="es-ES"/>
         </w:rPr>
-        <w:t xml:space="preserve">Single </w:t>
-      </w:r>
-      <w:proofErr w:type="spellStart"/>
-      <w:r>
-        <w:rPr>
-          <w:rFonts w:ascii="Arial" w:hAnsi="Arial" w:cs="Arial"/>
-          <w:i/>
-          <w:lang w:val="es-ES"/>
-        </w:rPr>
-        <w:t>Sign-On</w:t>
-      </w:r>
-      <w:proofErr w:type="spellEnd"/>
+        <w:t>Single Sign-On</w:t>
+      </w:r>
       <w:r>
         <w:rPr>
           <w:rFonts w:ascii="Arial" w:hAnsi="Arial" w:cs="Arial"/>
@@ -8272,21 +8119,12 @@
           <w:lang w:val="es-ES"/>
         </w:rPr>
       </w:pPr>
-      <w:proofErr w:type="spellStart"/>
       <w:r>
         <w:rPr>
           <w:rFonts w:ascii="Arial" w:hAnsi="Arial" w:cs="Arial"/>
           <w:lang w:val="es-ES"/>
         </w:rPr>
-        <w:t>Invisibilizar</w:t>
-      </w:r>
-      <w:proofErr w:type="spellEnd"/>
-      <w:r>
-        <w:rPr>
-          <w:rFonts w:ascii="Arial" w:hAnsi="Arial" w:cs="Arial"/>
-          <w:lang w:val="es-ES"/>
-        </w:rPr>
-        <w:t xml:space="preserve"> uno o más proyectos a usuarios no autorizados.</w:t>
+        <w:t>Invisibilizar uno o más proyectos a usuarios no autorizados.</w:t>
       </w:r>
     </w:p>
     <w:p>
@@ -9299,7 +9137,6 @@
                 <w:szCs w:val="18"/>
               </w:rPr>
             </w:pPr>
-            <w:proofErr w:type="spellStart"/>
             <w:r>
               <w:rPr>
                 <w:rFonts w:ascii="Arial" w:hAnsi="Arial" w:cs="Arial"/>
@@ -9308,7 +9145,6 @@
               </w:rPr>
               <w:t>SonarSource</w:t>
             </w:r>
-            <w:proofErr w:type="spellEnd"/>
           </w:p>
         </w:tc>
         <w:tc>
@@ -9393,36 +9229,8 @@
                 <w:sz w:val="18"/>
                 <w:szCs w:val="18"/>
               </w:rPr>
-              <w:t xml:space="preserve">VisualSVN </w:t>
-            </w:r>
-            <w:proofErr w:type="spellStart"/>
-            <w:r>
-              <w:rPr>
-                <w:rFonts w:ascii="Arial" w:hAnsi="Arial" w:cs="Arial"/>
-                <w:sz w:val="18"/>
-                <w:szCs w:val="18"/>
-              </w:rPr>
-              <w:t>Repository</w:t>
-            </w:r>
-            <w:proofErr w:type="spellEnd"/>
-            <w:r>
-              <w:rPr>
-                <w:rFonts w:ascii="Arial" w:hAnsi="Arial" w:cs="Arial"/>
-                <w:sz w:val="18"/>
-                <w:szCs w:val="18"/>
-              </w:rPr>
-              <w:t xml:space="preserve"> </w:t>
-            </w:r>
-            <w:proofErr w:type="spellStart"/>
-            <w:r>
-              <w:rPr>
-                <w:rFonts w:ascii="Arial" w:hAnsi="Arial" w:cs="Arial"/>
-                <w:sz w:val="18"/>
-                <w:szCs w:val="18"/>
-              </w:rPr>
-              <w:t>Configurator</w:t>
-            </w:r>
-            <w:proofErr w:type="spellEnd"/>
+              <w:t>VisualSVN Repository Configurator</w:t>
+            </w:r>
           </w:p>
         </w:tc>
         <w:tc>
@@ -9489,18 +9297,8 @@
                 <w:sz w:val="18"/>
                 <w:szCs w:val="18"/>
               </w:rPr>
-              <w:t xml:space="preserve"> </w:t>
-            </w:r>
-            <w:proofErr w:type="spellStart"/>
-            <w:r>
-              <w:rPr>
-                <w:rFonts w:ascii="Arial" w:hAnsi="Arial" w:cs="Arial"/>
-                <w:sz w:val="18"/>
-                <w:szCs w:val="18"/>
-              </w:rPr>
-              <w:t>Ltd</w:t>
-            </w:r>
-            <w:proofErr w:type="spellEnd"/>
+              <w:t xml:space="preserve"> Ltd</w:t>
+            </w:r>
           </w:p>
         </w:tc>
         <w:tc>
@@ -9527,19 +9325,8 @@
                 <w:sz w:val="18"/>
                 <w:szCs w:val="18"/>
               </w:rPr>
-              <w:t xml:space="preserve">Open </w:t>
-            </w:r>
-            <w:proofErr w:type="spellStart"/>
-            <w:r>
-              <w:rPr>
-                <w:rFonts w:ascii="Arial" w:hAnsi="Arial" w:cs="Arial"/>
-                <w:i/>
-                <w:sz w:val="18"/>
-                <w:szCs w:val="18"/>
-              </w:rPr>
-              <w:t>Source</w:t>
-            </w:r>
-            <w:proofErr w:type="spellEnd"/>
+              <w:t>Open Source</w:t>
+            </w:r>
           </w:p>
         </w:tc>
       </w:tr>
@@ -9592,23 +9379,13 @@
                 <w:szCs w:val="18"/>
               </w:rPr>
             </w:pPr>
-            <w:proofErr w:type="spellStart"/>
-            <w:r>
-              <w:rPr>
-                <w:rFonts w:ascii="Arial" w:hAnsi="Arial" w:cs="Arial"/>
-                <w:sz w:val="18"/>
-                <w:szCs w:val="18"/>
-              </w:rPr>
-              <w:t>Tortoise</w:t>
-            </w:r>
-            <w:proofErr w:type="spellEnd"/>
-            <w:r>
-              <w:rPr>
-                <w:rFonts w:ascii="Arial" w:hAnsi="Arial" w:cs="Arial"/>
-                <w:sz w:val="18"/>
-                <w:szCs w:val="18"/>
-              </w:rPr>
-              <w:t xml:space="preserve"> SVN</w:t>
+            <w:r>
+              <w:rPr>
+                <w:rFonts w:ascii="Arial" w:hAnsi="Arial" w:cs="Arial"/>
+                <w:sz w:val="18"/>
+                <w:szCs w:val="18"/>
+              </w:rPr>
+              <w:t>Tortoise SVN</w:t>
             </w:r>
           </w:p>
         </w:tc>
@@ -9660,18 +9437,8 @@
                 <w:sz w:val="18"/>
                 <w:szCs w:val="18"/>
               </w:rPr>
-              <w:t xml:space="preserve">The TortoiseSVN </w:t>
-            </w:r>
-            <w:proofErr w:type="spellStart"/>
-            <w:r>
-              <w:rPr>
-                <w:rFonts w:ascii="Arial" w:hAnsi="Arial" w:cs="Arial"/>
-                <w:sz w:val="18"/>
-                <w:szCs w:val="18"/>
-              </w:rPr>
-              <w:t>team</w:t>
-            </w:r>
-            <w:proofErr w:type="spellEnd"/>
+              <w:t>The TortoiseSVN team</w:t>
+            </w:r>
           </w:p>
         </w:tc>
         <w:tc>
@@ -9698,19 +9465,8 @@
                 <w:sz w:val="18"/>
                 <w:szCs w:val="18"/>
               </w:rPr>
-              <w:t xml:space="preserve">Open </w:t>
-            </w:r>
-            <w:proofErr w:type="spellStart"/>
-            <w:r>
-              <w:rPr>
-                <w:rFonts w:ascii="Arial" w:hAnsi="Arial" w:cs="Arial"/>
-                <w:i/>
-                <w:sz w:val="18"/>
-                <w:szCs w:val="18"/>
-              </w:rPr>
-              <w:t>Source</w:t>
-            </w:r>
-            <w:proofErr w:type="spellEnd"/>
+              <w:t>Open Source</w:t>
+            </w:r>
           </w:p>
         </w:tc>
       </w:tr>
@@ -10031,29 +9787,7 @@
                 <w:sz w:val="20"/>
                 <w:szCs w:val="20"/>
               </w:rPr>
-              <w:t xml:space="preserve">Puerto web 9000 para conectarse </w:t>
-            </w:r>
-            <w:proofErr w:type="spellStart"/>
-            <w:r>
-              <w:rPr>
-                <w:rFonts w:ascii="Arial" w:hAnsi="Arial" w:cs="Arial"/>
-                <w:bCs/>
-                <w:i/>
-                <w:sz w:val="20"/>
-                <w:szCs w:val="20"/>
-              </w:rPr>
-              <w:t>via</w:t>
-            </w:r>
-            <w:proofErr w:type="spellEnd"/>
-            <w:r>
-              <w:rPr>
-                <w:rFonts w:ascii="Arial" w:hAnsi="Arial" w:cs="Arial"/>
-                <w:bCs/>
-                <w:i/>
-                <w:sz w:val="20"/>
-                <w:szCs w:val="20"/>
-              </w:rPr>
-              <w:t xml:space="preserve"> navegador al </w:t>
+              <w:t xml:space="preserve">Puerto web 9000 para conectarse via navegador al </w:t>
             </w:r>
             <w:r>
               <w:rPr>
@@ -10279,20 +10013,8 @@
                 <w:sz w:val="20"/>
                 <w:szCs w:val="20"/>
               </w:rPr>
-              <w:t xml:space="preserve"> </w:t>
-            </w:r>
-            <w:proofErr w:type="spellStart"/>
-            <w:r>
-              <w:rPr>
-                <w:rFonts w:ascii="Arial" w:hAnsi="Arial" w:cs="Arial"/>
-                <w:bCs/>
-                <w:i/>
-                <w:sz w:val="20"/>
-                <w:szCs w:val="20"/>
-              </w:rPr>
-              <w:t>Authentication</w:t>
-            </w:r>
-            <w:proofErr w:type="spellEnd"/>
+              <w:t xml:space="preserve"> Authentication</w:t>
+            </w:r>
           </w:p>
         </w:tc>
       </w:tr>
@@ -10560,24 +10282,14 @@
       <w:r>
         <w:t xml:space="preserve">Ilustración </w:t>
       </w:r>
-      <w:r>
-        <w:fldChar w:fldCharType="begin"/>
-      </w:r>
-      <w:r>
-        <w:instrText xml:space="preserve"> SEQ Ilustración \* ARABIC </w:instrText>
-      </w:r>
-      <w:r>
-        <w:fldChar w:fldCharType="separate"/>
-      </w:r>
-      <w:r>
-        <w:rPr>
-          <w:noProof/>
-        </w:rPr>
-        <w:t>5</w:t>
-      </w:r>
-      <w:r>
-        <w:fldChar w:fldCharType="end"/>
-      </w:r>
+      <w:fldSimple w:instr=" SEQ Ilustración \* ARABIC ">
+        <w:r>
+          <w:rPr>
+            <w:noProof/>
+          </w:rPr>
+          <w:t>5</w:t>
+        </w:r>
+      </w:fldSimple>
       <w:r>
         <w:t xml:space="preserve"> Diagrama de Despliegue</w:t>
       </w:r>
@@ -10614,10 +10326,10 @@
             <v:path o:extrusionok="f" gradientshapeok="t" o:connecttype="rect"/>
             <o:lock v:ext="edit" aspectratio="t"/>
           </v:shapetype>
-          <v:shape id="_x0000_i1026" type="#_x0000_t75" style="width:196.35pt;height:40.2pt" o:ole="">
+          <v:shape id="_x0000_i1025" type="#_x0000_t75" style="width:196.35pt;height:40.2pt" o:ole="">
             <v:imagedata r:id="rId13" o:title=""/>
           </v:shape>
-          <o:OLEObject Type="Embed" ProgID="Package" ShapeID="_x0000_i1026" DrawAspect="Content" ObjectID="_1598102598" r:id="rId14"/>
+          <o:OLEObject Type="Embed" ProgID="Package" ShapeID="_x0000_i1025" DrawAspect="Content" ObjectID="_1599490331" r:id="rId14"/>
         </w:object>
       </w:r>
     </w:p>
@@ -10718,6 +10430,7 @@
       <w:r>
         <w:rPr>
           <w:noProof/>
+          <w:lang w:eastAsia="es-MX"/>
         </w:rPr>
         <mc:AlternateContent>
           <mc:Choice Requires="wps">
@@ -10769,24 +10482,14 @@
                             <w:r>
                               <w:t xml:space="preserve">Ilustración </w:t>
                             </w:r>
-                            <w:r>
-                              <w:fldChar w:fldCharType="begin"/>
-                            </w:r>
-                            <w:r>
-                              <w:instrText xml:space="preserve"> SEQ Ilustración \* ARABIC </w:instrText>
-                            </w:r>
-                            <w:r>
-                              <w:fldChar w:fldCharType="separate"/>
-                            </w:r>
-                            <w:r>
-                              <w:rPr>
-                                <w:noProof/>
-                              </w:rPr>
-                              <w:t>6</w:t>
-                            </w:r>
-                            <w:r>
-                              <w:fldChar w:fldCharType="end"/>
-                            </w:r>
+                            <w:fldSimple w:instr=" SEQ Ilustración \* ARABIC ">
+                              <w:r>
+                                <w:rPr>
+                                  <w:noProof/>
+                                </w:rPr>
+                                <w:t>6</w:t>
+                              </w:r>
+                            </w:fldSimple>
                             <w:r>
                               <w:t xml:space="preserve"> </w:t>
                             </w:r>
@@ -10943,10 +10646,10 @@
           <w:rFonts w:ascii="Arial" w:hAnsi="Arial" w:cs="Arial"/>
         </w:rPr>
         <w:object w:dxaOrig="3541" w:dyaOrig="810" w14:anchorId="46D3744D">
-          <v:shape id="_x0000_i1025" type="#_x0000_t75" style="width:176.7pt;height:40.2pt" o:ole="">
+          <v:shape id="_x0000_i1026" type="#_x0000_t75" style="width:176.7pt;height:40.2pt" o:ole="">
             <v:imagedata r:id="rId16" o:title=""/>
           </v:shape>
-          <o:OLEObject Type="Embed" ProgID="Package" ShapeID="_x0000_i1025" DrawAspect="Content" ObjectID="_1598102599" r:id="rId17"/>
+          <o:OLEObject Type="Embed" ProgID="Package" ShapeID="_x0000_i1026" DrawAspect="Content" ObjectID="_1599490332" r:id="rId17"/>
         </w:object>
       </w:r>
     </w:p>
@@ -11018,17 +10721,8 @@
           <w:rFonts w:ascii="Arial" w:hAnsi="Arial" w:cs="Arial"/>
           <w:i/>
         </w:rPr>
-        <w:t xml:space="preserve">Active </w:t>
-      </w:r>
-      <w:proofErr w:type="spellStart"/>
-      <w:r>
-        <w:rPr>
-          <w:rFonts w:ascii="Arial" w:hAnsi="Arial" w:cs="Arial"/>
-          <w:i/>
-        </w:rPr>
-        <w:t>Directory</w:t>
-      </w:r>
-      <w:proofErr w:type="spellEnd"/>
+        <w:t>Active Directory</w:t>
+      </w:r>
       <w:r>
         <w:rPr>
           <w:rFonts w:ascii="Arial" w:hAnsi="Arial" w:cs="Arial"/>
@@ -11098,7 +10792,6 @@
         </w:rPr>
         <w:t xml:space="preserve"> </w:t>
       </w:r>
-      <w:proofErr w:type="spellStart"/>
       <w:r>
         <w:rPr>
           <w:rFonts w:ascii="Arial" w:hAnsi="Arial" w:cs="Arial"/>
@@ -11106,7 +10799,6 @@
         </w:rPr>
         <w:t>Sonarqube</w:t>
       </w:r>
-      <w:proofErr w:type="spellEnd"/>
       <w:r>
         <w:rPr>
           <w:rFonts w:ascii="Arial" w:hAnsi="Arial" w:cs="Arial"/>
@@ -11224,7 +10916,6 @@
         </w:rPr>
         <w:t xml:space="preserve">La base de datos del </w:t>
       </w:r>
-      <w:proofErr w:type="spellStart"/>
       <w:r>
         <w:rPr>
           <w:rFonts w:ascii="Arial" w:hAnsi="Arial" w:cs="Arial"/>
@@ -11232,7 +10923,6 @@
         </w:rPr>
         <w:t>Sonarqube</w:t>
       </w:r>
-      <w:proofErr w:type="spellEnd"/>
       <w:r>
         <w:rPr>
           <w:rFonts w:ascii="Arial" w:hAnsi="Arial" w:cs="Arial"/>
@@ -12246,19 +11936,8 @@
                 <w:sz w:val="22"/>
                 <w:lang w:eastAsia="es-MX"/>
               </w:rPr>
-              <w:t xml:space="preserve">Héctor Campos </w:t>
-            </w:r>
-            <w:proofErr w:type="spellStart"/>
-            <w:r>
-              <w:rPr>
-                <w:rFonts w:ascii="Arial" w:eastAsia="Times New Roman" w:hAnsi="Arial" w:cs="Arial"/>
-                <w:color w:val="000000"/>
-                <w:sz w:val="22"/>
-                <w:lang w:eastAsia="es-MX"/>
-              </w:rPr>
-              <w:t>Campos</w:t>
-            </w:r>
-            <w:proofErr w:type="spellEnd"/>
+              <w:t>Héctor Campos Campos</w:t>
+            </w:r>
           </w:p>
         </w:tc>
         <w:tc>
@@ -13312,7 +12991,7 @@
                               <w:sz w:val="20"/>
                               <w:lang w:val="es-ES"/>
                             </w:rPr>
-                            <w:t>2</w:t>
+                            <w:t>14</w:t>
                           </w:r>
                           <w:r>
                             <w:rPr>
@@ -13393,7 +13072,7 @@
                         <w:sz w:val="20"/>
                         <w:lang w:val="es-ES"/>
                       </w:rPr>
-                      <w:t>2</w:t>
+                      <w:t>14</w:t>
                     </w:r>
                     <w:r>
                       <w:rPr>
@@ -17667,7 +17346,7 @@
 </file>
 
 <file path=customXml/itemProps1.xml><?xml version="1.0" encoding="utf-8"?>
-<ds:datastoreItem xmlns:ds="http://schemas.openxmlformats.org/officeDocument/2006/customXml" ds:itemID="{1EE80900-25E7-4A67-8E37-BC17F8AE14F1}">
+<ds:datastoreItem xmlns:ds="http://schemas.openxmlformats.org/officeDocument/2006/customXml" ds:itemID="{9057E7AC-B42C-4164-9673-87527561C03C}">
   <ds:schemaRefs>
     <ds:schemaRef ds:uri="http://schemas.openxmlformats.org/officeDocument/2006/bibliography"/>
   </ds:schemaRefs>

</xml_diff>